<commit_message>
Info sul primo livello
</commit_message>
<xml_diff>
--- a/Assets/Docs/Roba da imparare.docx
+++ b/Assets/Docs/Roba da imparare.docx
@@ -216,7 +216,24 @@
         </w:numPr>
       </w:pPr>
       <w:r>
-        <w:t>Invincibilità momentanea</w:t>
+        <w:t>Bloccare i nemici per n secondi</w:t>
+      </w:r>
+    </w:p>
+    <w:p>
+      <w:pPr>
+        <w:pStyle w:val="Paragrafoelenco"/>
+        <w:numPr>
+          <w:ilvl w:val="0"/>
+          <w:numId w:val="1"/>
+        </w:numPr>
+      </w:pPr>
+      <w:r>
+        <w:t>Invincibilità momentan</w:t>
+      </w:r>
+      <w:bookmarkStart w:id="0" w:name="_GoBack"/>
+      <w:bookmarkEnd w:id="0"/>
+      <w:r>
+        <w:t>ea</w:t>
       </w:r>
     </w:p>
     <w:p>
@@ -374,8 +391,6 @@
       <w:r>
         <w:t>TODO:</w:t>
       </w:r>
-      <w:bookmarkStart w:id="0" w:name="_GoBack"/>
-      <w:bookmarkEnd w:id="0"/>
     </w:p>
     <w:p>
       <w:pPr>

</xml_diff>

<commit_message>
Update Assets/Docs/Roba da imparare.docx
</commit_message>
<xml_diff>
--- a/Assets/Docs/Roba da imparare.docx
+++ b/Assets/Docs/Roba da imparare.docx
@@ -228,12 +228,7 @@
         </w:numPr>
       </w:pPr>
       <w:r>
-        <w:t>Invincibilità momentan</w:t>
-      </w:r>
-      <w:bookmarkStart w:id="0" w:name="_GoBack"/>
-      <w:bookmarkEnd w:id="0"/>
-      <w:r>
-        <w:t>ea</w:t>
+        <w:t>Invincibilità momentanea</w:t>
       </w:r>
     </w:p>
     <w:p>
@@ -385,7 +380,13 @@
         <w:t>“Sputano” fuoco (o roba simile, effetti particellari)</w:t>
       </w:r>
     </w:p>
-    <w:p/>
+    <w:p>
+      <w:r>
+        <w:t>Come checkpoint si potrebbe mettere un cancello</w:t>
+      </w:r>
+      <w:bookmarkStart w:id="0" w:name="_GoBack"/>
+      <w:bookmarkEnd w:id="0"/>
+    </w:p>
     <w:p/>
     <w:p>
       <w:r>

</xml_diff>